<commit_message>
hopefully the last schema
</commit_message>
<xml_diff>
--- a/Group1 draft/Table Schemas whynh001.docx
+++ b/Group1 draft/Table Schemas whynh001.docx
@@ -74,7 +74,7 @@
         <w:t xml:space="preserve">up to 15 </w:t>
       </w:r>
       <w:r>
-        <w:t>characters, and is the primary key</w:t>
+        <w:t>characters</w:t>
       </w:r>
     </w:p>
     <w:p>
@@ -88,6 +88,12 @@
       <w:r>
         <w:t xml:space="preserve"> – fixed string of 7 characters</w:t>
       </w:r>
+      <w:r>
+        <w:t xml:space="preserve"> -</w:t>
+      </w:r>
+      <w:r>
+        <w:t xml:space="preserve"> and is the primary key</w:t>
+      </w:r>
     </w:p>
     <w:p>
       <w:proofErr w:type="gramStart"/>
@@ -101,17 +107,17 @@
     </w:p>
     <w:p>
       <w:r>
-        <w:t>firstName –variable length string up to 25 characters</w:t>
-      </w:r>
-    </w:p>
-    <w:p>
-      <w:r>
-        <w:t>lastName –variable length string up to 25 characters</w:t>
-      </w:r>
-    </w:p>
-    <w:p>
-      <w:r>
-        <w:t xml:space="preserve">address – variable </w:t>
+        <w:t>Name – variable length string up to 100 characters</w:t>
+      </w:r>
+    </w:p>
+    <w:p>
+      <w:proofErr w:type="gramStart"/>
+      <w:r>
+        <w:t>address</w:t>
+      </w:r>
+      <w:proofErr w:type="gramEnd"/>
+      <w:r>
+        <w:t xml:space="preserve"> – variable </w:t>
       </w:r>
       <w:r>
         <w:t>length string up to 50 characters</w:t>
@@ -137,16 +143,6 @@
       <w:proofErr w:type="gramEnd"/>
       <w:r>
         <w:t xml:space="preserve">   - date</w:t>
-      </w:r>
-    </w:p>
-    <w:p>
-      <w:proofErr w:type="gramStart"/>
-      <w:r>
-        <w:t>renewal</w:t>
-      </w:r>
-      <w:proofErr w:type="gramEnd"/>
-      <w:r>
-        <w:t xml:space="preserve"> Date - date</w:t>
       </w:r>
     </w:p>
     <w:p>
@@ -155,6 +151,8 @@
           <w:b/>
         </w:rPr>
       </w:pPr>
+      <w:bookmarkStart w:id="0" w:name="_GoBack"/>
+      <w:bookmarkEnd w:id="0"/>
     </w:p>
     <w:p>
       <w:r>
@@ -317,12 +315,7 @@
         <w:spacing w:before="240"/>
       </w:pPr>
       <w:r>
-        <w:t>breed – variable length string up to 15 cha</w:t>
-      </w:r>
-      <w:bookmarkStart w:id="0" w:name="_GoBack"/>
-      <w:bookmarkEnd w:id="0"/>
-      <w:r>
-        <w:t>racters</w:t>
+        <w:t>breed – variable length string up to 15 characters</w:t>
       </w:r>
     </w:p>
     <w:p>
@@ -514,6 +507,7 @@
       <w:proofErr w:type="spellStart"/>
       <w:proofErr w:type="gramStart"/>
       <w:r>
+        <w:lastRenderedPageBreak/>
         <w:t>dogID</w:t>
       </w:r>
       <w:proofErr w:type="spellEnd"/>
@@ -1239,7 +1233,6 @@
         <w:rPr>
           <w:b/>
         </w:rPr>
-        <w:lastRenderedPageBreak/>
         <w:t>Session</w:t>
       </w:r>
     </w:p>
@@ -1362,6 +1355,7 @@
           </w:tcPr>
           <w:p>
             <w:r>
+              <w:lastRenderedPageBreak/>
               <w:t>SES9991234</w:t>
             </w:r>
           </w:p>
@@ -2735,7 +2729,7 @@
 </file>
 
 <file path=customXml/itemProps1.xml><?xml version="1.0" encoding="utf-8"?>
-<ds:datastoreItem xmlns:ds="http://schemas.openxmlformats.org/officeDocument/2006/customXml" ds:itemID="{8E18DBC4-5812-426D-BCB1-EF59DFDE7AA3}">
+<ds:datastoreItem xmlns:ds="http://schemas.openxmlformats.org/officeDocument/2006/customXml" ds:itemID="{B328EF5C-F178-40C0-B7F7-1FFE8EBA74A1}">
   <ds:schemaRefs>
     <ds:schemaRef ds:uri="http://schemas.openxmlformats.org/officeDocument/2006/bibliography"/>
   </ds:schemaRefs>

</xml_diff>